<commit_message>
renamed block to tiles and LEDshow to show
To simplify and clarify, renamed block to tiles and LEDshow to show. fixed controllers to controller 0 is always on the same pin. combined LEDS_HORIZ and HORIZ to simplify configuration. housekeeping in config takes care of the rest.
</commit_message>
<xml_diff>
--- a/XYTable-array-generator/XYTable Generator Manual v1.1.docx
+++ b/XYTable-array-generator/XYTable Generator Manual v1.1.docx
@@ -187,7 +187,33 @@
         <w:rPr>
           <w:rFonts w:cstheme="minorHAnsi"/>
         </w:rPr>
-        <w:t xml:space="preserve">Especially for blocks or cells within the matrix like the popular 8x8 blocks. </w:t>
+        <w:t xml:space="preserve">Especially for </w:t>
+      </w:r>
+      <w:r>
+        <w:rPr>
+          <w:rFonts w:cstheme="minorHAnsi"/>
+        </w:rPr>
+        <w:t xml:space="preserve">tiles </w:t>
+      </w:r>
+      <w:bookmarkStart w:id="0" w:name="_GoBack"/>
+      <w:bookmarkEnd w:id="0"/>
+      <w:r>
+        <w:rPr>
+          <w:rFonts w:cstheme="minorHAnsi"/>
+        </w:rPr>
+        <w:t xml:space="preserve">within the matrix like the popular 8x8 </w:t>
+      </w:r>
+      <w:r>
+        <w:rPr>
+          <w:rFonts w:cstheme="minorHAnsi"/>
+        </w:rPr>
+        <w:t>tile</w:t>
+      </w:r>
+      <w:r>
+        <w:rPr>
+          <w:rFonts w:cstheme="minorHAnsi"/>
+        </w:rPr>
+        <w:t xml:space="preserve">s. </w:t>
       </w:r>
       <w:r>
         <w:rPr>
@@ -244,13 +270,49 @@
         <w:rPr>
           <w:rFonts w:cstheme="minorHAnsi"/>
         </w:rPr>
-        <w:t>, the matrix can be made of tiles/blocks</w:t>
-      </w:r>
-      <w:r>
-        <w:rPr>
-          <w:rFonts w:cstheme="minorHAnsi"/>
-        </w:rPr>
-        <w:t xml:space="preserve"> of any– laid out in any direction with or w/o zigzag in the block and block layout within the matrix.</w:t>
+        <w:t>, the matrix can be made of tiles/</w:t>
+      </w:r>
+      <w:r>
+        <w:rPr>
+          <w:rFonts w:cstheme="minorHAnsi"/>
+        </w:rPr>
+        <w:t>tile</w:t>
+      </w:r>
+      <w:r>
+        <w:rPr>
+          <w:rFonts w:cstheme="minorHAnsi"/>
+        </w:rPr>
+        <w:t>s</w:t>
+      </w:r>
+      <w:r>
+        <w:rPr>
+          <w:rFonts w:cstheme="minorHAnsi"/>
+        </w:rPr>
+        <w:t xml:space="preserve"> of any– laid out in any direction with or w/o zigzag in the </w:t>
+      </w:r>
+      <w:r>
+        <w:rPr>
+          <w:rFonts w:cstheme="minorHAnsi"/>
+        </w:rPr>
+        <w:t>tile</w:t>
+      </w:r>
+      <w:r>
+        <w:rPr>
+          <w:rFonts w:cstheme="minorHAnsi"/>
+        </w:rPr>
+        <w:t xml:space="preserve"> and </w:t>
+      </w:r>
+      <w:r>
+        <w:rPr>
+          <w:rFonts w:cstheme="minorHAnsi"/>
+        </w:rPr>
+        <w:t>tile</w:t>
+      </w:r>
+      <w:r>
+        <w:rPr>
+          <w:rFonts w:cstheme="minorHAnsi"/>
+        </w:rPr>
+        <w:t xml:space="preserve"> layout within the matrix.</w:t>
       </w:r>
       <w:r>
         <w:rPr>
@@ -630,8 +692,6 @@
           <w:rFonts w:cstheme="minorHAnsi"/>
         </w:rPr>
       </w:pPr>
-      <w:bookmarkStart w:id="0" w:name="_GoBack"/>
-      <w:bookmarkEnd w:id="0"/>
     </w:p>
     <w:p>
       <w:pPr>
@@ -810,7 +870,21 @@
           <w:rFonts w:cstheme="minorHAnsi"/>
           <w:b/>
         </w:rPr>
-        <w:t xml:space="preserve"> BLOCKS IN A MATRIX, COMBINATIONS CAN GIVE SURPRISING RESULTS.</w:t>
+        <w:t xml:space="preserve"> </w:t>
+      </w:r>
+      <w:r>
+        <w:rPr>
+          <w:rFonts w:cstheme="minorHAnsi"/>
+          <w:b/>
+        </w:rPr>
+        <w:t>TILE</w:t>
+      </w:r>
+      <w:r>
+        <w:rPr>
+          <w:rFonts w:cstheme="minorHAnsi"/>
+          <w:b/>
+        </w:rPr>
+        <w:t>S IN A MATRIX, COMBINATIONS CAN GIVE SURPRISING RESULTS.</w:t>
       </w:r>
     </w:p>
     <w:p>
@@ -1537,7 +1611,19 @@
         <w:rPr>
           <w:rFonts w:cstheme="minorHAnsi"/>
         </w:rPr>
-        <w:t>Regardless of and blocks or cells making up the matrix</w:t>
+        <w:t xml:space="preserve">Regardless of and </w:t>
+      </w:r>
+      <w:r>
+        <w:rPr>
+          <w:rFonts w:cstheme="minorHAnsi"/>
+        </w:rPr>
+        <w:t>tiles</w:t>
+      </w:r>
+      <w:r>
+        <w:rPr>
+          <w:rFonts w:cstheme="minorHAnsi"/>
+        </w:rPr>
+        <w:t xml:space="preserve"> making up the matrix</w:t>
       </w:r>
       <w:r>
         <w:rPr>
@@ -1574,7 +1660,21 @@
           <w:rFonts w:cstheme="minorHAnsi"/>
           <w:b/>
         </w:rPr>
-        <w:t xml:space="preserve">&gt;&gt;&gt;&gt;&gt; If using BLOCKs/cell to make up your matrix, this is </w:t>
+        <w:t xml:space="preserve">&gt;&gt;&gt;&gt;&gt; If using </w:t>
+      </w:r>
+      <w:r>
+        <w:rPr>
+          <w:rFonts w:cstheme="minorHAnsi"/>
+          <w:b/>
+        </w:rPr>
+        <w:t>tiles</w:t>
+      </w:r>
+      <w:r>
+        <w:rPr>
+          <w:rFonts w:cstheme="minorHAnsi"/>
+          <w:b/>
+        </w:rPr>
+        <w:t xml:space="preserve"> to make up your matrix, this is </w:t>
       </w:r>
       <w:proofErr w:type="gramStart"/>
       <w:r>
@@ -1714,7 +1814,14 @@
           <w:rFonts w:cstheme="minorHAnsi"/>
           <w:b/>
         </w:rPr>
-        <w:t xml:space="preserve">BLOCKS options </w:t>
+        <w:t>TILE</w:t>
+      </w:r>
+      <w:r>
+        <w:rPr>
+          <w:rFonts w:cstheme="minorHAnsi"/>
+          <w:b/>
+        </w:rPr>
+        <w:t xml:space="preserve">S options </w:t>
       </w:r>
       <w:r>
         <w:rPr>
@@ -1754,7 +1861,43 @@
         <w:rPr>
           <w:rFonts w:cstheme="minorHAnsi"/>
         </w:rPr>
-        <w:t xml:space="preserve"> LEDs make a BLOCK (cell), BLOCKS make up a MATRIX (panel). if you have one long LED string in your display set HAS_BLOCK false and igno</w:t>
+        <w:t xml:space="preserve"> LEDs make a </w:t>
+      </w:r>
+      <w:r>
+        <w:rPr>
+          <w:rFonts w:cstheme="minorHAnsi"/>
+        </w:rPr>
+        <w:t>TILE</w:t>
+      </w:r>
+      <w:r>
+        <w:rPr>
+          <w:rFonts w:cstheme="minorHAnsi"/>
+        </w:rPr>
+        <w:t xml:space="preserve">, </w:t>
+      </w:r>
+      <w:r>
+        <w:rPr>
+          <w:rFonts w:cstheme="minorHAnsi"/>
+        </w:rPr>
+        <w:t>TILE</w:t>
+      </w:r>
+      <w:r>
+        <w:rPr>
+          <w:rFonts w:cstheme="minorHAnsi"/>
+        </w:rPr>
+        <w:t>S make up a MATRIX (panel). if you have one long LED string in your display set HAS_</w:t>
+      </w:r>
+      <w:r>
+        <w:rPr>
+          <w:rFonts w:cstheme="minorHAnsi"/>
+        </w:rPr>
+        <w:t>TILE</w:t>
+      </w:r>
+      <w:r>
+        <w:rPr>
+          <w:rFonts w:cstheme="minorHAnsi"/>
+        </w:rPr>
+        <w:t xml:space="preserve"> false and igno</w:t>
       </w:r>
       <w:r>
         <w:rPr>
@@ -1766,7 +1909,19 @@
         <w:rPr>
           <w:rFonts w:cstheme="minorHAnsi"/>
         </w:rPr>
-        <w:t>e these BLOCK values</w:t>
+        <w:t xml:space="preserve">e these </w:t>
+      </w:r>
+      <w:r>
+        <w:rPr>
+          <w:rFonts w:cstheme="minorHAnsi"/>
+        </w:rPr>
+        <w:t>TILE</w:t>
+      </w:r>
+      <w:r>
+        <w:rPr>
+          <w:rFonts w:cstheme="minorHAnsi"/>
+        </w:rPr>
+        <w:t xml:space="preserve"> values</w:t>
       </w:r>
     </w:p>
     <w:p>
@@ -1804,7 +1959,14 @@
           <w:rFonts w:cstheme="minorHAnsi"/>
           <w:i/>
         </w:rPr>
-        <w:t>BLOCKS  true</w:t>
+        <w:t>TILE</w:t>
+      </w:r>
+      <w:r>
+        <w:rPr>
+          <w:rFonts w:cstheme="minorHAnsi"/>
+          <w:i/>
+        </w:rPr>
+        <w:t>S  true</w:t>
       </w:r>
       <w:proofErr w:type="gramEnd"/>
       <w:r>
@@ -1832,7 +1994,19 @@
         <w:rPr>
           <w:rFonts w:cstheme="minorHAnsi"/>
         </w:rPr>
-        <w:t xml:space="preserve"> Is this matrix made up of block/cells of LEDs?</w:t>
+        <w:t xml:space="preserve"> Is this matrix made up of </w:t>
+      </w:r>
+      <w:r>
+        <w:rPr>
+          <w:rFonts w:cstheme="minorHAnsi"/>
+        </w:rPr>
+        <w:t>tile</w:t>
+      </w:r>
+      <w:r>
+        <w:rPr>
+          <w:rFonts w:cstheme="minorHAnsi"/>
+        </w:rPr>
+        <w:t xml:space="preserve"> of LEDs?</w:t>
       </w:r>
     </w:p>
     <w:p>
@@ -1894,7 +2068,19 @@
         <w:rPr>
           <w:rFonts w:cstheme="minorHAnsi"/>
         </w:rPr>
-        <w:t xml:space="preserve">each matrix BLOCK/CELL  </w:t>
+        <w:t xml:space="preserve">each matrix </w:t>
+      </w:r>
+      <w:r>
+        <w:rPr>
+          <w:rFonts w:cstheme="minorHAnsi"/>
+        </w:rPr>
+        <w:t>TILE</w:t>
+      </w:r>
+      <w:r>
+        <w:rPr>
+          <w:rFonts w:cstheme="minorHAnsi"/>
+        </w:rPr>
+        <w:t xml:space="preserve">/CELL  </w:t>
       </w:r>
       <w:r>
         <w:rPr>
@@ -1962,7 +2148,13 @@
         <w:rPr>
           <w:rFonts w:cstheme="minorHAnsi"/>
         </w:rPr>
-        <w:t xml:space="preserve">BLOCK/CELL </w:t>
+        <w:t>TILE</w:t>
+      </w:r>
+      <w:r>
+        <w:rPr>
+          <w:rFonts w:cstheme="minorHAnsi"/>
+        </w:rPr>
+        <w:t xml:space="preserve">/CELL </w:t>
       </w:r>
     </w:p>
     <w:p>
@@ -2105,7 +2297,19 @@
         <w:rPr>
           <w:rFonts w:cstheme="minorHAnsi"/>
         </w:rPr>
-        <w:t>s organized inside the block/cell?</w:t>
+        <w:t xml:space="preserve">s organized inside the </w:t>
+      </w:r>
+      <w:r>
+        <w:rPr>
+          <w:rFonts w:cstheme="minorHAnsi"/>
+        </w:rPr>
+        <w:t>tile</w:t>
+      </w:r>
+      <w:r>
+        <w:rPr>
+          <w:rFonts w:cstheme="minorHAnsi"/>
+        </w:rPr>
+        <w:t>?</w:t>
       </w:r>
     </w:p>
     <w:p>
@@ -2144,7 +2348,14 @@
           <w:rFonts w:cstheme="minorHAnsi"/>
           <w:i/>
         </w:rPr>
-        <w:t>BlockType_t</w:t>
+        <w:t>Tile</w:t>
+      </w:r>
+      <w:r>
+        <w:rPr>
+          <w:rFonts w:cstheme="minorHAnsi"/>
+          <w:i/>
+        </w:rPr>
+        <w:t>Type_t</w:t>
       </w:r>
       <w:proofErr w:type="spellEnd"/>
       <w:r>
@@ -2160,7 +2371,14 @@
           <w:rFonts w:cstheme="minorHAnsi"/>
           <w:i/>
         </w:rPr>
-        <w:t>blockOrg</w:t>
+        <w:t>tile</w:t>
+      </w:r>
+      <w:r>
+        <w:rPr>
+          <w:rFonts w:cstheme="minorHAnsi"/>
+          <w:i/>
+        </w:rPr>
+        <w:t>Org</w:t>
       </w:r>
       <w:proofErr w:type="spellEnd"/>
       <w:r>
@@ -2168,7 +2386,21 @@
           <w:rFonts w:cstheme="minorHAnsi"/>
           <w:i/>
         </w:rPr>
-        <w:t xml:space="preserve"> = HORIZONTAL_BLOCKS</w:t>
+        <w:t xml:space="preserve"> = HORIZONTAL_</w:t>
+      </w:r>
+      <w:r>
+        <w:rPr>
+          <w:rFonts w:cstheme="minorHAnsi"/>
+          <w:i/>
+        </w:rPr>
+        <w:t>TILE</w:t>
+      </w:r>
+      <w:r>
+        <w:rPr>
+          <w:rFonts w:cstheme="minorHAnsi"/>
+          <w:i/>
+        </w:rPr>
+        <w:t>S</w:t>
       </w:r>
       <w:r>
         <w:rPr>
@@ -2199,7 +2431,55 @@
         <w:rPr>
           <w:rFonts w:cstheme="minorHAnsi"/>
         </w:rPr>
-        <w:t>HORIZONTAL_BLOCKS, VERTICAL_BLOCKS, HORIZONTAL_ZIGZAG_BLOCKS, VERTICAL_ZIGZAG_BLOCKS</w:t>
+        <w:t>HORIZONTAL_</w:t>
+      </w:r>
+      <w:r>
+        <w:rPr>
+          <w:rFonts w:cstheme="minorHAnsi"/>
+        </w:rPr>
+        <w:t>TILE</w:t>
+      </w:r>
+      <w:r>
+        <w:rPr>
+          <w:rFonts w:cstheme="minorHAnsi"/>
+        </w:rPr>
+        <w:t>S, VERTICAL_</w:t>
+      </w:r>
+      <w:r>
+        <w:rPr>
+          <w:rFonts w:cstheme="minorHAnsi"/>
+        </w:rPr>
+        <w:t>TILE</w:t>
+      </w:r>
+      <w:r>
+        <w:rPr>
+          <w:rFonts w:cstheme="minorHAnsi"/>
+        </w:rPr>
+        <w:t>S, HORIZONTAL_ZIGZAG_</w:t>
+      </w:r>
+      <w:r>
+        <w:rPr>
+          <w:rFonts w:cstheme="minorHAnsi"/>
+        </w:rPr>
+        <w:t>TILE</w:t>
+      </w:r>
+      <w:r>
+        <w:rPr>
+          <w:rFonts w:cstheme="minorHAnsi"/>
+        </w:rPr>
+        <w:t>S, VERTICAL_ZIGZAG_</w:t>
+      </w:r>
+      <w:r>
+        <w:rPr>
+          <w:rFonts w:cstheme="minorHAnsi"/>
+        </w:rPr>
+        <w:t>TILE</w:t>
+      </w:r>
+      <w:r>
+        <w:rPr>
+          <w:rFonts w:cstheme="minorHAnsi"/>
+        </w:rPr>
+        <w:t>S</w:t>
       </w:r>
     </w:p>
     <w:p>
@@ -2244,7 +2524,19 @@
         <w:rPr>
           <w:rFonts w:cstheme="minorHAnsi"/>
         </w:rPr>
-        <w:t>ow are the block/cells organized in the matrix?</w:t>
+        <w:t xml:space="preserve">ow are the </w:t>
+      </w:r>
+      <w:r>
+        <w:rPr>
+          <w:rFonts w:cstheme="minorHAnsi"/>
+        </w:rPr>
+        <w:t>tile</w:t>
+      </w:r>
+      <w:r>
+        <w:rPr>
+          <w:rFonts w:cstheme="minorHAnsi"/>
+        </w:rPr>
+        <w:t xml:space="preserve"> organized in the matrix?</w:t>
       </w:r>
     </w:p>
     <w:p>
@@ -2276,7 +2568,14 @@
           <w:rFonts w:cstheme="minorHAnsi"/>
           <w:i/>
         </w:rPr>
-        <w:t>BlockType_t</w:t>
+        <w:t>Tile</w:t>
+      </w:r>
+      <w:r>
+        <w:rPr>
+          <w:rFonts w:cstheme="minorHAnsi"/>
+          <w:i/>
+        </w:rPr>
+        <w:t>Type_t</w:t>
       </w:r>
       <w:proofErr w:type="spellEnd"/>
       <w:r>
@@ -2292,7 +2591,14 @@
           <w:rFonts w:cstheme="minorHAnsi"/>
           <w:i/>
         </w:rPr>
-        <w:t>blocksInMatrix</w:t>
+        <w:t>tile</w:t>
+      </w:r>
+      <w:r>
+        <w:rPr>
+          <w:rFonts w:cstheme="minorHAnsi"/>
+          <w:i/>
+        </w:rPr>
+        <w:t>sInMatrix</w:t>
       </w:r>
       <w:proofErr w:type="spellEnd"/>
       <w:r>
@@ -2300,7 +2606,21 @@
           <w:rFonts w:cstheme="minorHAnsi"/>
           <w:i/>
         </w:rPr>
-        <w:t xml:space="preserve"> = HORIZONTAL_BLOCKS;  </w:t>
+        <w:t xml:space="preserve"> = HORIZONTAL_</w:t>
+      </w:r>
+      <w:r>
+        <w:rPr>
+          <w:rFonts w:cstheme="minorHAnsi"/>
+          <w:i/>
+        </w:rPr>
+        <w:t>TILE</w:t>
+      </w:r>
+      <w:r>
+        <w:rPr>
+          <w:rFonts w:cstheme="minorHAnsi"/>
+          <w:i/>
+        </w:rPr>
+        <w:t xml:space="preserve">S;  </w:t>
       </w:r>
     </w:p>
     <w:p>
@@ -2324,7 +2644,55 @@
         <w:rPr>
           <w:rFonts w:cstheme="minorHAnsi"/>
         </w:rPr>
-        <w:t xml:space="preserve"> HORIZONTAL_BLOCKS, VERTICAL_BLOCKS, HORIZONTAL_ZIGZAG_BLOCKS, VERTICAL_ZIGZAG_BLOCKS</w:t>
+        <w:t xml:space="preserve"> HORIZONTAL_</w:t>
+      </w:r>
+      <w:r>
+        <w:rPr>
+          <w:rFonts w:cstheme="minorHAnsi"/>
+        </w:rPr>
+        <w:t>TILE</w:t>
+      </w:r>
+      <w:r>
+        <w:rPr>
+          <w:rFonts w:cstheme="minorHAnsi"/>
+        </w:rPr>
+        <w:t>S, VERTICAL_</w:t>
+      </w:r>
+      <w:r>
+        <w:rPr>
+          <w:rFonts w:cstheme="minorHAnsi"/>
+        </w:rPr>
+        <w:t>TILE</w:t>
+      </w:r>
+      <w:r>
+        <w:rPr>
+          <w:rFonts w:cstheme="minorHAnsi"/>
+        </w:rPr>
+        <w:t>S, HORIZONTAL_ZIGZAG_</w:t>
+      </w:r>
+      <w:r>
+        <w:rPr>
+          <w:rFonts w:cstheme="minorHAnsi"/>
+        </w:rPr>
+        <w:t>TILE</w:t>
+      </w:r>
+      <w:r>
+        <w:rPr>
+          <w:rFonts w:cstheme="minorHAnsi"/>
+        </w:rPr>
+        <w:t>S, VERTICAL_ZIGZAG_</w:t>
+      </w:r>
+      <w:r>
+        <w:rPr>
+          <w:rFonts w:cstheme="minorHAnsi"/>
+        </w:rPr>
+        <w:t>TILE</w:t>
+      </w:r>
+      <w:r>
+        <w:rPr>
+          <w:rFonts w:cstheme="minorHAnsi"/>
+        </w:rPr>
+        <w:t>S</w:t>
       </w:r>
     </w:p>
     <w:p>
@@ -2389,8 +2757,50 @@
         <w:rPr>
           <w:rFonts w:cstheme="minorHAnsi"/>
         </w:rPr>
+        <w:t xml:space="preserve">    These 2 flip the order of the tiles/</w:t>
+      </w:r>
+      <w:r>
+        <w:rPr>
+          <w:rFonts w:cstheme="minorHAnsi"/>
+        </w:rPr>
+        <w:t>TILE</w:t>
+      </w:r>
+      <w:r>
+        <w:rPr>
+          <w:rFonts w:cstheme="minorHAnsi"/>
+        </w:rPr>
+        <w:t>S in the matrix</w:t>
+      </w:r>
+    </w:p>
+    <w:p>
+      <w:pPr>
+        <w:autoSpaceDE w:val="0"/>
+        <w:autoSpaceDN w:val="0"/>
+        <w:adjustRightInd w:val="0"/>
+        <w:spacing w:after="0" w:line="240" w:lineRule="auto"/>
+        <w:ind w:left="360"/>
+        <w:rPr>
+          <w:rFonts w:cstheme="minorHAnsi"/>
+        </w:rPr>
+      </w:pPr>
+      <w:r>
+        <w:rPr>
+          <w:rFonts w:cstheme="minorHAnsi"/>
+        </w:rPr>
         <w:lastRenderedPageBreak/>
-        <w:t xml:space="preserve">    These 2 flip the order of the tiles/BLOCKS in the matrix</w:t>
+        <w:t xml:space="preserve">    The LED order inside the </w:t>
+      </w:r>
+      <w:r>
+        <w:rPr>
+          <w:rFonts w:cstheme="minorHAnsi"/>
+        </w:rPr>
+        <w:t>tile</w:t>
+      </w:r>
+      <w:r>
+        <w:rPr>
+          <w:rFonts w:cstheme="minorHAnsi"/>
+        </w:rPr>
+        <w:t>s stay the same</w:t>
       </w:r>
     </w:p>
     <w:p>
@@ -2408,7 +2818,31 @@
         <w:rPr>
           <w:rFonts w:cstheme="minorHAnsi"/>
         </w:rPr>
-        <w:t xml:space="preserve">    The LED order inside the blocks stay the same</w:t>
+        <w:t xml:space="preserve">    To flip everything in the matrix panel</w:t>
+      </w:r>
+      <w:r>
+        <w:rPr>
+          <w:rFonts w:cstheme="minorHAnsi"/>
+        </w:rPr>
+        <w:t xml:space="preserve"> includ</w:t>
+      </w:r>
+      <w:r>
+        <w:rPr>
+          <w:rFonts w:cstheme="minorHAnsi"/>
+        </w:rPr>
+        <w:t xml:space="preserve">ing the LEDs inside the </w:t>
+      </w:r>
+      <w:r>
+        <w:rPr>
+          <w:rFonts w:cstheme="minorHAnsi"/>
+        </w:rPr>
+        <w:t>tile</w:t>
+      </w:r>
+      <w:r>
+        <w:rPr>
+          <w:rFonts w:cstheme="minorHAnsi"/>
+        </w:rPr>
+        <w:t>s see step 3.</w:t>
       </w:r>
     </w:p>
     <w:p>
@@ -2419,26 +2853,14 @@
         <w:spacing w:after="0" w:line="240" w:lineRule="auto"/>
         <w:ind w:left="360"/>
         <w:rPr>
-          <w:rFonts w:cstheme="minorHAnsi"/>
-        </w:rPr>
-      </w:pPr>
-      <w:r>
-        <w:rPr>
-          <w:rFonts w:cstheme="minorHAnsi"/>
-        </w:rPr>
-        <w:t xml:space="preserve">    To flip everything in the matrix panel</w:t>
-      </w:r>
-      <w:r>
-        <w:rPr>
-          <w:rFonts w:cstheme="minorHAnsi"/>
-        </w:rPr>
-        <w:t xml:space="preserve"> includ</w:t>
-      </w:r>
-      <w:r>
-        <w:rPr>
-          <w:rFonts w:cstheme="minorHAnsi"/>
-        </w:rPr>
-        <w:t>ing the LEDs inside the blocks see step 3.</w:t>
+          <w:rFonts w:ascii="Courier New" w:hAnsi="Courier New" w:cs="Courier New"/>
+        </w:rPr>
+      </w:pPr>
+      <w:r>
+        <w:rPr>
+          <w:rFonts w:ascii="Courier New" w:hAnsi="Courier New" w:cs="Courier New"/>
+        </w:rPr>
+        <w:t>| Parameter    | Description                                   |</w:t>
       </w:r>
     </w:p>
     <w:p>
@@ -2456,7 +2878,7 @@
         <w:rPr>
           <w:rFonts w:ascii="Courier New" w:hAnsi="Courier New" w:cs="Courier New"/>
         </w:rPr>
-        <w:t>| Parameter    | Description                                   |</w:t>
+        <w:t>| ------------ |-----------------------------------------------|</w:t>
       </w:r>
     </w:p>
     <w:p>
@@ -2474,8 +2896,42 @@
         <w:rPr>
           <w:rFonts w:ascii="Courier New" w:hAnsi="Courier New" w:cs="Courier New"/>
         </w:rPr>
-        <w:t>| ------------ |-----------------------------------------------|</w:t>
-      </w:r>
+        <w:t xml:space="preserve">| </w:t>
+      </w:r>
+      <w:proofErr w:type="spellStart"/>
+      <w:r>
+        <w:rPr>
+          <w:rFonts w:ascii="Courier New" w:hAnsi="Courier New" w:cs="Courier New"/>
+        </w:rPr>
+        <w:t>H_</w:t>
+      </w:r>
+      <w:r>
+        <w:rPr>
+          <w:rFonts w:ascii="Courier New" w:hAnsi="Courier New" w:cs="Courier New"/>
+        </w:rPr>
+        <w:t>tile</w:t>
+      </w:r>
+      <w:r>
+        <w:rPr>
+          <w:rFonts w:ascii="Courier New" w:hAnsi="Courier New" w:cs="Courier New"/>
+        </w:rPr>
+        <w:t>Dir</w:t>
+      </w:r>
+      <w:proofErr w:type="spellEnd"/>
+      <w:r>
+        <w:rPr>
+          <w:rFonts w:ascii="Courier New" w:hAnsi="Courier New" w:cs="Courier New"/>
+        </w:rPr>
+        <w:t xml:space="preserve">   | horizontal direction of led flow in the </w:t>
+      </w:r>
+      <w:proofErr w:type="gramStart"/>
+      <w:r>
+        <w:rPr>
+          <w:rFonts w:ascii="Courier New" w:hAnsi="Courier New" w:cs="Courier New"/>
+        </w:rPr>
+        <w:t>tile  |</w:t>
+      </w:r>
+      <w:proofErr w:type="gramEnd"/>
     </w:p>
     <w:p>
       <w:pPr>
@@ -2499,23 +2955,27 @@
         <w:rPr>
           <w:rFonts w:ascii="Courier New" w:hAnsi="Courier New" w:cs="Courier New"/>
         </w:rPr>
-        <w:t>H_blockDir</w:t>
+        <w:t>V_</w:t>
+      </w:r>
+      <w:r>
+        <w:rPr>
+          <w:rFonts w:ascii="Courier New" w:hAnsi="Courier New" w:cs="Courier New"/>
+        </w:rPr>
+        <w:t>tile</w:t>
+      </w:r>
+      <w:r>
+        <w:rPr>
+          <w:rFonts w:ascii="Courier New" w:hAnsi="Courier New" w:cs="Courier New"/>
+        </w:rPr>
+        <w:t>Dir</w:t>
       </w:r>
       <w:proofErr w:type="spellEnd"/>
       <w:r>
         <w:rPr>
           <w:rFonts w:ascii="Courier New" w:hAnsi="Courier New" w:cs="Courier New"/>
         </w:rPr>
-        <w:t xml:space="preserve">   | horizontal direction of led flow in the </w:t>
-      </w:r>
-      <w:proofErr w:type="gramStart"/>
-      <w:r>
-        <w:rPr>
-          <w:rFonts w:ascii="Courier New" w:hAnsi="Courier New" w:cs="Courier New"/>
-        </w:rPr>
-        <w:t>tile  |</w:t>
-      </w:r>
-      <w:proofErr w:type="gramEnd"/>
+        <w:t xml:space="preserve">   | vertical direction of led flow in the tile    |</w:t>
+      </w:r>
     </w:p>
     <w:p>
       <w:pPr>
@@ -2525,28 +2985,86 @@
         <w:spacing w:after="0" w:line="240" w:lineRule="auto"/>
         <w:ind w:left="360"/>
         <w:rPr>
-          <w:rFonts w:ascii="Courier New" w:hAnsi="Courier New" w:cs="Courier New"/>
-        </w:rPr>
-      </w:pPr>
-      <w:r>
-        <w:rPr>
-          <w:rFonts w:ascii="Courier New" w:hAnsi="Courier New" w:cs="Courier New"/>
-        </w:rPr>
-        <w:t xml:space="preserve">| </w:t>
+          <w:rFonts w:cstheme="minorHAnsi"/>
+        </w:rPr>
+      </w:pPr>
+    </w:p>
+    <w:p>
+      <w:pPr>
+        <w:autoSpaceDE w:val="0"/>
+        <w:autoSpaceDN w:val="0"/>
+        <w:adjustRightInd w:val="0"/>
+        <w:spacing w:after="0" w:line="240" w:lineRule="auto"/>
+        <w:ind w:left="360"/>
+        <w:rPr>
+          <w:rFonts w:cstheme="minorHAnsi"/>
+          <w:i/>
+        </w:rPr>
+      </w:pPr>
+      <w:r>
+        <w:rPr>
+          <w:rFonts w:cstheme="minorHAnsi"/>
+          <w:i/>
+        </w:rPr>
+        <w:t xml:space="preserve">    </w:t>
       </w:r>
       <w:proofErr w:type="spellStart"/>
       <w:r>
         <w:rPr>
-          <w:rFonts w:ascii="Courier New" w:hAnsi="Courier New" w:cs="Courier New"/>
-        </w:rPr>
-        <w:t>V_blockDir</w:t>
+          <w:rFonts w:cstheme="minorHAnsi"/>
+          <w:i/>
+        </w:rPr>
+        <w:t>MatrixOrder_horizDir</w:t>
       </w:r>
       <w:proofErr w:type="spellEnd"/>
       <w:r>
         <w:rPr>
-          <w:rFonts w:ascii="Courier New" w:hAnsi="Courier New" w:cs="Courier New"/>
-        </w:rPr>
-        <w:t xml:space="preserve">   | vertical direction of led flow in the tile    |</w:t>
+          <w:rFonts w:cstheme="minorHAnsi"/>
+          <w:i/>
+        </w:rPr>
+        <w:t xml:space="preserve"> </w:t>
+      </w:r>
+      <w:proofErr w:type="spellStart"/>
+      <w:r>
+        <w:rPr>
+          <w:rFonts w:cstheme="minorHAnsi"/>
+          <w:i/>
+        </w:rPr>
+        <w:t>H_</w:t>
+      </w:r>
+      <w:r>
+        <w:rPr>
+          <w:rFonts w:cstheme="minorHAnsi"/>
+          <w:i/>
+        </w:rPr>
+        <w:t>tile</w:t>
+      </w:r>
+      <w:r>
+        <w:rPr>
+          <w:rFonts w:cstheme="minorHAnsi"/>
+          <w:i/>
+        </w:rPr>
+        <w:t>Dir</w:t>
+      </w:r>
+      <w:proofErr w:type="spellEnd"/>
+      <w:r>
+        <w:rPr>
+          <w:rFonts w:cstheme="minorHAnsi"/>
+          <w:i/>
+        </w:rPr>
+        <w:t xml:space="preserve"> = LEFT_2_RIGHT;       </w:t>
+      </w:r>
+      <w:r>
+        <w:rPr>
+          <w:rFonts w:cstheme="minorHAnsi"/>
+        </w:rPr>
+        <w:t xml:space="preserve">Options: </w:t>
+      </w:r>
+      <w:r>
+        <w:rPr>
+          <w:rFonts w:cstheme="minorHAnsi"/>
+        </w:rPr>
+        <w:t>LEFT_2_RIGHT, RIGHT_2_LEFT</w:t>
       </w:r>
     </w:p>
     <w:p>
@@ -2558,18 +3076,6 @@
         <w:ind w:left="360"/>
         <w:rPr>
           <w:rFonts w:cstheme="minorHAnsi"/>
-        </w:rPr>
-      </w:pPr>
-    </w:p>
-    <w:p>
-      <w:pPr>
-        <w:autoSpaceDE w:val="0"/>
-        <w:autoSpaceDN w:val="0"/>
-        <w:adjustRightInd w:val="0"/>
-        <w:spacing w:after="0" w:line="240" w:lineRule="auto"/>
-        <w:ind w:left="360"/>
-        <w:rPr>
-          <w:rFonts w:cstheme="minorHAnsi"/>
           <w:i/>
         </w:rPr>
       </w:pPr>
@@ -2586,7 +3092,7 @@
           <w:rFonts w:cstheme="minorHAnsi"/>
           <w:i/>
         </w:rPr>
-        <w:t>MatrixOrder_horizDir</w:t>
+        <w:t>MatrixOrder_vertDir</w:t>
       </w:r>
       <w:proofErr w:type="spellEnd"/>
       <w:r>
@@ -2602,71 +3108,21 @@
           <w:rFonts w:cstheme="minorHAnsi"/>
           <w:i/>
         </w:rPr>
-        <w:t>H_blockDir</w:t>
-      </w:r>
-      <w:proofErr w:type="spellEnd"/>
-      <w:r>
-        <w:rPr>
-          <w:rFonts w:cstheme="minorHAnsi"/>
-          <w:i/>
-        </w:rPr>
-        <w:t xml:space="preserve"> = LEFT_2_RIGHT;       </w:t>
-      </w:r>
-      <w:r>
-        <w:rPr>
-          <w:rFonts w:cstheme="minorHAnsi"/>
-        </w:rPr>
-        <w:t xml:space="preserve">Options: </w:t>
-      </w:r>
-      <w:r>
-        <w:rPr>
-          <w:rFonts w:cstheme="minorHAnsi"/>
-        </w:rPr>
-        <w:t>LEFT_2_RIGHT, RIGHT_2_LEFT</w:t>
-      </w:r>
-    </w:p>
-    <w:p>
-      <w:pPr>
-        <w:autoSpaceDE w:val="0"/>
-        <w:autoSpaceDN w:val="0"/>
-        <w:adjustRightInd w:val="0"/>
-        <w:spacing w:after="0" w:line="240" w:lineRule="auto"/>
-        <w:ind w:left="360"/>
-        <w:rPr>
-          <w:rFonts w:cstheme="minorHAnsi"/>
-          <w:i/>
-        </w:rPr>
-      </w:pPr>
-      <w:r>
-        <w:rPr>
-          <w:rFonts w:cstheme="minorHAnsi"/>
-          <w:i/>
-        </w:rPr>
-        <w:t xml:space="preserve">    </w:t>
-      </w:r>
-      <w:proofErr w:type="spellStart"/>
-      <w:r>
-        <w:rPr>
-          <w:rFonts w:cstheme="minorHAnsi"/>
-          <w:i/>
-        </w:rPr>
-        <w:t>MatrixOrder_vertDir</w:t>
-      </w:r>
-      <w:proofErr w:type="spellEnd"/>
-      <w:r>
-        <w:rPr>
-          <w:rFonts w:cstheme="minorHAnsi"/>
-          <w:i/>
-        </w:rPr>
-        <w:t xml:space="preserve"> </w:t>
-      </w:r>
-      <w:proofErr w:type="spellStart"/>
-      <w:r>
-        <w:rPr>
-          <w:rFonts w:cstheme="minorHAnsi"/>
-          <w:i/>
-        </w:rPr>
-        <w:t>V_blockDir</w:t>
+        <w:t>V_</w:t>
+      </w:r>
+      <w:r>
+        <w:rPr>
+          <w:rFonts w:cstheme="minorHAnsi"/>
+          <w:i/>
+        </w:rPr>
+        <w:t>tile</w:t>
+      </w:r>
+      <w:r>
+        <w:rPr>
+          <w:rFonts w:cstheme="minorHAnsi"/>
+          <w:i/>
+        </w:rPr>
+        <w:t>Dir</w:t>
       </w:r>
       <w:proofErr w:type="spellEnd"/>
       <w:r>
@@ -2731,7 +3187,19 @@
         <w:rPr>
           <w:rFonts w:cstheme="minorHAnsi"/>
         </w:rPr>
-        <w:t>marks between blocks for easier viewing you can delete in an editor after copying</w:t>
+        <w:t xml:space="preserve">marks between </w:t>
+      </w:r>
+      <w:r>
+        <w:rPr>
+          <w:rFonts w:cstheme="minorHAnsi"/>
+        </w:rPr>
+        <w:t>tile</w:t>
+      </w:r>
+      <w:r>
+        <w:rPr>
+          <w:rFonts w:cstheme="minorHAnsi"/>
+        </w:rPr>
+        <w:t>s for easier viewing you can delete in an editor after copying</w:t>
       </w:r>
       <w:r>
         <w:rPr>
@@ -2827,7 +3295,21 @@
           <w:rFonts w:cstheme="minorHAnsi"/>
           <w:b/>
         </w:rPr>
-        <w:t xml:space="preserve">End BLOCKS </w:t>
+        <w:t xml:space="preserve">End </w:t>
+      </w:r>
+      <w:r>
+        <w:rPr>
+          <w:rFonts w:cstheme="minorHAnsi"/>
+          <w:b/>
+        </w:rPr>
+        <w:t>TILE</w:t>
+      </w:r>
+      <w:r>
+        <w:rPr>
+          <w:rFonts w:cstheme="minorHAnsi"/>
+          <w:b/>
+        </w:rPr>
+        <w:t xml:space="preserve">S </w:t>
       </w:r>
       <w:r>
         <w:rPr>

</xml_diff>